<commit_message>
Réorganisation couche dataAccess + petites modifs
</commit_message>
<xml_diff>
--- a/Dossier énoncé projet Java - 2025 (1).docx
+++ b/Dossier énoncé projet Java - 2025 (1).docx
@@ -442,13 +442,8 @@
               <w:spacing w:after="120"/>
             </w:pPr>
             <w:r>
-              <w:t xml:space="preserve">Matteo </w:t>
-            </w:r>
-            <w:proofErr w:type="spellStart"/>
-            <w:r>
-              <w:t>Saccone</w:t>
-            </w:r>
-            <w:proofErr w:type="spellEnd"/>
+              <w:t>Matteo Saccone</w:t>
+            </w:r>
           </w:p>
         </w:tc>
       </w:tr>
@@ -2221,7 +2216,6 @@
                 <w:bCs/>
               </w:rPr>
             </w:pPr>
-            <w:proofErr w:type="gramStart"/>
             <w:r>
               <w:rPr>
                 <w:b/>
@@ -2229,7 +2223,6 @@
               </w:rPr>
               <w:t>id</w:t>
             </w:r>
-            <w:proofErr w:type="gramEnd"/>
           </w:p>
         </w:tc>
       </w:tr>
@@ -2411,7 +2404,6 @@
                 <w:lang w:val="fr-BE"/>
               </w:rPr>
             </w:pPr>
-            <w:proofErr w:type="gramStart"/>
             <w:r>
               <w:rPr>
                 <w:rFonts w:cs="Arial"/>
@@ -2419,7 +2411,6 @@
               </w:rPr>
               <w:t>id</w:t>
             </w:r>
-            <w:proofErr w:type="gramEnd"/>
           </w:p>
         </w:tc>
         <w:tc>
@@ -2592,7 +2583,6 @@
               </w:rPr>
             </w:pPr>
             <w:proofErr w:type="spellStart"/>
-            <w:proofErr w:type="gramStart"/>
             <w:r>
               <w:rPr>
                 <w:rFonts w:cs="Arial"/>
@@ -2613,15 +2603,7 @@
                 <w:rFonts w:cs="Arial"/>
                 <w:lang w:val="fr-BE"/>
               </w:rPr>
-              <w:t>(</w:t>
-            </w:r>
-            <w:proofErr w:type="gramEnd"/>
-            <w:r>
-              <w:rPr>
-                <w:rFonts w:cs="Arial"/>
-                <w:lang w:val="fr-BE"/>
-              </w:rPr>
-              <w:t>10)</w:t>
+              <w:t>(10)</w:t>
             </w:r>
           </w:p>
         </w:tc>
@@ -2823,7 +2805,6 @@
               </w:rPr>
             </w:pPr>
             <w:proofErr w:type="spellStart"/>
-            <w:proofErr w:type="gramStart"/>
             <w:r>
               <w:rPr>
                 <w:rFonts w:cs="Arial"/>
@@ -2832,7 +2813,6 @@
               <w:t>lastname</w:t>
             </w:r>
             <w:proofErr w:type="spellEnd"/>
-            <w:proofErr w:type="gramEnd"/>
           </w:p>
         </w:tc>
         <w:tc>
@@ -3001,21 +2981,12 @@
                 <w:lang w:val="fr-BE"/>
               </w:rPr>
             </w:pPr>
-            <w:proofErr w:type="gramStart"/>
-            <w:r>
-              <w:rPr>
-                <w:rFonts w:cs="Arial"/>
-                <w:lang w:val="fr-BE"/>
-              </w:rPr>
-              <w:t>varchar(</w:t>
-            </w:r>
-            <w:proofErr w:type="gramEnd"/>
-            <w:r>
-              <w:rPr>
-                <w:rFonts w:cs="Arial"/>
-                <w:lang w:val="fr-BE"/>
-              </w:rPr>
-              <w:t>20)</w:t>
+            <w:r>
+              <w:rPr>
+                <w:rFonts w:cs="Arial"/>
+                <w:lang w:val="fr-BE"/>
+              </w:rPr>
+              <w:t>varchar(20)</w:t>
             </w:r>
           </w:p>
         </w:tc>
@@ -3209,7 +3180,6 @@
               </w:rPr>
             </w:pPr>
             <w:proofErr w:type="spellStart"/>
-            <w:proofErr w:type="gramStart"/>
             <w:r>
               <w:rPr>
                 <w:rFonts w:cs="Arial"/>
@@ -3218,7 +3188,6 @@
               <w:t>firstname</w:t>
             </w:r>
             <w:proofErr w:type="spellEnd"/>
-            <w:proofErr w:type="gramEnd"/>
           </w:p>
         </w:tc>
         <w:tc>
@@ -3387,21 +3356,12 @@
                 <w:lang w:val="fr-BE"/>
               </w:rPr>
             </w:pPr>
-            <w:proofErr w:type="gramStart"/>
-            <w:r>
-              <w:rPr>
-                <w:rFonts w:cs="Arial"/>
-                <w:lang w:val="fr-BE"/>
-              </w:rPr>
-              <w:t>varchar(</w:t>
-            </w:r>
-            <w:proofErr w:type="gramEnd"/>
-            <w:r>
-              <w:rPr>
-                <w:rFonts w:cs="Arial"/>
-                <w:lang w:val="fr-BE"/>
-              </w:rPr>
-              <w:t>20)</w:t>
+            <w:r>
+              <w:rPr>
+                <w:rFonts w:cs="Arial"/>
+                <w:lang w:val="fr-BE"/>
+              </w:rPr>
+              <w:t>varchar(20)</w:t>
             </w:r>
           </w:p>
         </w:tc>
@@ -3594,7 +3554,6 @@
               </w:rPr>
             </w:pPr>
             <w:proofErr w:type="spellStart"/>
-            <w:proofErr w:type="gramStart"/>
             <w:r>
               <w:rPr>
                 <w:rFonts w:cs="Arial"/>
@@ -3603,7 +3562,6 @@
               <w:t>password</w:t>
             </w:r>
             <w:proofErr w:type="spellEnd"/>
-            <w:proofErr w:type="gramEnd"/>
           </w:p>
         </w:tc>
         <w:tc>
@@ -3776,7 +3734,6 @@
               </w:rPr>
             </w:pPr>
             <w:proofErr w:type="spellStart"/>
-            <w:proofErr w:type="gramStart"/>
             <w:r>
               <w:rPr>
                 <w:rFonts w:cs="Arial"/>
@@ -3792,7 +3749,6 @@
               </w:rPr>
               <w:t>(</w:t>
             </w:r>
-            <w:proofErr w:type="gramEnd"/>
             <w:r>
               <w:rPr>
                 <w:rFonts w:cs="Arial"/>
@@ -4151,7 +4107,6 @@
                 <w:lang w:val="fr-BE"/>
               </w:rPr>
             </w:pPr>
-            <w:proofErr w:type="gramStart"/>
             <w:r>
               <w:rPr>
                 <w:rFonts w:cs="Arial"/>
@@ -4159,7 +4114,6 @@
               </w:rPr>
               <w:t>varchar(</w:t>
             </w:r>
-            <w:proofErr w:type="gramEnd"/>
             <w:r>
               <w:rPr>
                 <w:rFonts w:cs="Arial"/>
@@ -4464,7 +4418,6 @@
                 <w:bCs/>
               </w:rPr>
             </w:pPr>
-            <w:proofErr w:type="gramStart"/>
             <w:r>
               <w:rPr>
                 <w:b/>
@@ -4472,7 +4425,6 @@
               </w:rPr>
               <w:t>label</w:t>
             </w:r>
-            <w:proofErr w:type="gramEnd"/>
           </w:p>
         </w:tc>
       </w:tr>
@@ -4612,7 +4564,6 @@
                 <w:lang w:val="fr-BE"/>
               </w:rPr>
             </w:pPr>
-            <w:proofErr w:type="gramStart"/>
             <w:r>
               <w:rPr>
                 <w:rFonts w:cs="Arial"/>
@@ -4620,7 +4571,6 @@
               </w:rPr>
               <w:t>label</w:t>
             </w:r>
-            <w:proofErr w:type="gramEnd"/>
           </w:p>
         </w:tc>
         <w:tc>
@@ -4792,21 +4742,12 @@
                 <w:lang w:val="fr-BE"/>
               </w:rPr>
             </w:pPr>
-            <w:proofErr w:type="gramStart"/>
-            <w:r>
-              <w:rPr>
-                <w:rFonts w:cs="Arial"/>
-                <w:lang w:val="fr-BE"/>
-              </w:rPr>
-              <w:t>varchar(</w:t>
-            </w:r>
-            <w:proofErr w:type="gramEnd"/>
-            <w:r>
-              <w:rPr>
-                <w:rFonts w:cs="Arial"/>
-                <w:lang w:val="fr-BE"/>
-              </w:rPr>
-              <w:t>20)</w:t>
+            <w:r>
+              <w:rPr>
+                <w:rFonts w:cs="Arial"/>
+                <w:lang w:val="fr-BE"/>
+              </w:rPr>
+              <w:t>varchar(20)</w:t>
             </w:r>
           </w:p>
         </w:tc>
@@ -5344,7 +5285,6 @@
                 <w:bCs/>
               </w:rPr>
             </w:pPr>
-            <w:proofErr w:type="gramStart"/>
             <w:r>
               <w:rPr>
                 <w:b/>
@@ -5359,7 +5299,6 @@
               </w:rPr>
               <w:t>d</w:t>
             </w:r>
-            <w:proofErr w:type="gramEnd"/>
           </w:p>
         </w:tc>
       </w:tr>
@@ -5499,7 +5438,6 @@
                 <w:lang w:val="fr-BE"/>
               </w:rPr>
             </w:pPr>
-            <w:proofErr w:type="gramStart"/>
             <w:r>
               <w:rPr>
                 <w:rFonts w:cs="Arial"/>
@@ -5507,7 +5445,6 @@
               </w:rPr>
               <w:t>id</w:t>
             </w:r>
-            <w:proofErr w:type="gramEnd"/>
           </w:p>
         </w:tc>
         <w:tc>
@@ -5680,7 +5617,6 @@
               </w:rPr>
             </w:pPr>
             <w:proofErr w:type="spellStart"/>
-            <w:proofErr w:type="gramStart"/>
             <w:r>
               <w:rPr>
                 <w:rFonts w:cs="Arial"/>
@@ -5703,7 +5639,6 @@
               </w:rPr>
               <w:t>(</w:t>
             </w:r>
-            <w:proofErr w:type="gramEnd"/>
             <w:r>
               <w:rPr>
                 <w:rFonts w:cs="Arial"/>
@@ -5917,7 +5852,6 @@
                 <w:lang w:val="fr-BE"/>
               </w:rPr>
             </w:pPr>
-            <w:proofErr w:type="gramStart"/>
             <w:r>
               <w:rPr>
                 <w:rFonts w:cs="Arial"/>
@@ -5925,7 +5859,6 @@
               </w:rPr>
               <w:t>date</w:t>
             </w:r>
-            <w:proofErr w:type="gramEnd"/>
           </w:p>
         </w:tc>
         <w:tc>
@@ -6310,21 +6243,12 @@
               </w:rPr>
             </w:pPr>
             <w:proofErr w:type="spellStart"/>
-            <w:proofErr w:type="gramStart"/>
-            <w:r>
-              <w:rPr>
-                <w:rFonts w:cs="Arial"/>
-                <w:lang w:val="fr-BE"/>
-              </w:rPr>
-              <w:t>payment</w:t>
-            </w:r>
-            <w:proofErr w:type="gramEnd"/>
-            <w:r>
-              <w:rPr>
-                <w:rFonts w:cs="Arial"/>
-                <w:lang w:val="fr-BE"/>
-              </w:rPr>
-              <w:t>_date</w:t>
+            <w:r>
+              <w:rPr>
+                <w:rFonts w:cs="Arial"/>
+                <w:lang w:val="fr-BE"/>
+              </w:rPr>
+              <w:t>payment_date</w:t>
             </w:r>
             <w:proofErr w:type="spellEnd"/>
           </w:p>
@@ -6694,21 +6618,12 @@
               </w:rPr>
             </w:pPr>
             <w:proofErr w:type="spellStart"/>
-            <w:proofErr w:type="gramStart"/>
-            <w:r>
-              <w:rPr>
-                <w:rFonts w:cs="Arial"/>
-                <w:lang w:val="fr-BE"/>
-              </w:rPr>
-              <w:t>discount</w:t>
-            </w:r>
-            <w:proofErr w:type="gramEnd"/>
-            <w:r>
-              <w:rPr>
-                <w:rFonts w:cs="Arial"/>
-                <w:lang w:val="fr-BE"/>
-              </w:rPr>
-              <w:t>_percentage</w:t>
+            <w:r>
+              <w:rPr>
+                <w:rFonts w:cs="Arial"/>
+                <w:lang w:val="fr-BE"/>
+              </w:rPr>
+              <w:t>discount_percentage</w:t>
             </w:r>
             <w:proofErr w:type="spellEnd"/>
           </w:p>
@@ -6879,7 +6794,6 @@
               </w:rPr>
             </w:pPr>
             <w:proofErr w:type="spellStart"/>
-            <w:proofErr w:type="gramStart"/>
             <w:r>
               <w:rPr>
                 <w:rFonts w:cs="Arial"/>
@@ -6900,15 +6814,7 @@
                 <w:rFonts w:cs="Arial"/>
                 <w:lang w:val="fr-BE"/>
               </w:rPr>
-              <w:t>(</w:t>
-            </w:r>
-            <w:proofErr w:type="gramEnd"/>
-            <w:r>
-              <w:rPr>
-                <w:rFonts w:cs="Arial"/>
-                <w:lang w:val="fr-BE"/>
-              </w:rPr>
-              <w:t>3)</w:t>
+              <w:t>(3)</w:t>
             </w:r>
           </w:p>
         </w:tc>
@@ -7248,7 +7154,6 @@
                 <w:lang w:val="fr-BE"/>
               </w:rPr>
             </w:pPr>
-            <w:proofErr w:type="gramStart"/>
             <w:r>
               <w:rPr>
                 <w:rFonts w:cs="Arial"/>
@@ -7256,7 +7161,6 @@
               </w:rPr>
               <w:t>comment</w:t>
             </w:r>
-            <w:proofErr w:type="gramEnd"/>
           </w:p>
         </w:tc>
         <w:tc>
@@ -7425,7 +7329,6 @@
                 <w:lang w:val="fr-BE"/>
               </w:rPr>
             </w:pPr>
-            <w:proofErr w:type="gramStart"/>
             <w:r>
               <w:rPr>
                 <w:rFonts w:cs="Arial"/>
@@ -7433,7 +7336,6 @@
               </w:rPr>
               <w:t>varchar(</w:t>
             </w:r>
-            <w:proofErr w:type="gramEnd"/>
             <w:r>
               <w:rPr>
                 <w:rFonts w:cs="Arial"/>
@@ -7633,21 +7535,12 @@
               </w:rPr>
             </w:pPr>
             <w:proofErr w:type="spellStart"/>
-            <w:proofErr w:type="gramStart"/>
-            <w:r>
-              <w:rPr>
-                <w:rFonts w:cs="Arial"/>
-                <w:lang w:val="fr-BE"/>
-              </w:rPr>
-              <w:t>is</w:t>
-            </w:r>
-            <w:proofErr w:type="gramEnd"/>
-            <w:r>
-              <w:rPr>
-                <w:rFonts w:cs="Arial"/>
-                <w:lang w:val="fr-BE"/>
-              </w:rPr>
-              <w:t>_happy_hour</w:t>
+            <w:r>
+              <w:rPr>
+                <w:rFonts w:cs="Arial"/>
+                <w:lang w:val="fr-BE"/>
+              </w:rPr>
+              <w:t>is_happy_hour</w:t>
             </w:r>
             <w:proofErr w:type="spellEnd"/>
           </w:p>
@@ -7847,7 +7740,6 @@
               </w:rPr>
             </w:pPr>
             <w:proofErr w:type="spellStart"/>
-            <w:proofErr w:type="gramStart"/>
             <w:r>
               <w:rPr>
                 <w:rFonts w:cs="Arial"/>
@@ -7856,7 +7748,6 @@
               <w:t>bool</w:t>
             </w:r>
             <w:proofErr w:type="spellEnd"/>
-            <w:proofErr w:type="gramEnd"/>
           </w:p>
         </w:tc>
         <w:tc>
@@ -8264,21 +8155,12 @@
                 <w:lang w:val="fr-BE"/>
               </w:rPr>
             </w:pPr>
-            <w:proofErr w:type="gramStart"/>
-            <w:r>
-              <w:rPr>
-                <w:rFonts w:cs="Arial"/>
-                <w:lang w:val="fr-BE"/>
-              </w:rPr>
-              <w:t>Varchar(</w:t>
-            </w:r>
-            <w:proofErr w:type="gramEnd"/>
-            <w:r>
-              <w:rPr>
-                <w:rFonts w:cs="Arial"/>
-                <w:lang w:val="fr-BE"/>
-              </w:rPr>
-              <w:t>20)</w:t>
+            <w:r>
+              <w:rPr>
+                <w:rFonts w:cs="Arial"/>
+                <w:lang w:val="fr-BE"/>
+              </w:rPr>
+              <w:t>Varchar(20)</w:t>
             </w:r>
           </w:p>
         </w:tc>
@@ -8714,7 +8596,6 @@
               <w:t xml:space="preserve"> </w:t>
             </w:r>
             <w:proofErr w:type="spellStart"/>
-            <w:proofErr w:type="gramStart"/>
             <w:r>
               <w:rPr>
                 <w:rFonts w:cs="Arial"/>
@@ -8735,15 +8616,7 @@
                 <w:rFonts w:cs="Arial"/>
                 <w:lang w:val="fr-BE"/>
               </w:rPr>
-              <w:t>(</w:t>
-            </w:r>
-            <w:proofErr w:type="gramEnd"/>
-            <w:r>
-              <w:rPr>
-                <w:rFonts w:cs="Arial"/>
-                <w:lang w:val="fr-BE"/>
-              </w:rPr>
-              <w:t>10)</w:t>
+              <w:t>(10)</w:t>
             </w:r>
           </w:p>
         </w:tc>
@@ -9145,23 +9018,7 @@
                 <w:rFonts w:cs="Arial"/>
                 <w:lang w:val="fr-BE"/>
               </w:rPr>
-              <w:t xml:space="preserve"> </w:t>
-            </w:r>
-            <w:proofErr w:type="gramStart"/>
-            <w:r>
-              <w:rPr>
-                <w:rFonts w:cs="Arial"/>
-                <w:lang w:val="fr-BE"/>
-              </w:rPr>
-              <w:t>Varchar(</w:t>
-            </w:r>
-            <w:proofErr w:type="gramEnd"/>
-            <w:r>
-              <w:rPr>
-                <w:rFonts w:cs="Arial"/>
-                <w:lang w:val="fr-BE"/>
-              </w:rPr>
-              <w:t>20)</w:t>
+              <w:t xml:space="preserve"> Varchar(20)</w:t>
             </w:r>
           </w:p>
         </w:tc>
@@ -9482,7 +9339,6 @@
                 <w:bCs/>
               </w:rPr>
             </w:pPr>
-            <w:proofErr w:type="gramStart"/>
             <w:r>
               <w:rPr>
                 <w:b/>
@@ -9490,7 +9346,6 @@
               </w:rPr>
               <w:t>label</w:t>
             </w:r>
-            <w:proofErr w:type="gramEnd"/>
           </w:p>
         </w:tc>
       </w:tr>
@@ -9630,7 +9485,6 @@
                 <w:lang w:val="fr-BE"/>
               </w:rPr>
             </w:pPr>
-            <w:proofErr w:type="gramStart"/>
             <w:r>
               <w:rPr>
                 <w:rFonts w:cs="Arial"/>
@@ -9638,7 +9492,6 @@
               </w:rPr>
               <w:t>label</w:t>
             </w:r>
-            <w:proofErr w:type="gramEnd"/>
           </w:p>
         </w:tc>
         <w:tc>
@@ -9810,21 +9663,12 @@
                 <w:lang w:val="fr-BE"/>
               </w:rPr>
             </w:pPr>
-            <w:proofErr w:type="gramStart"/>
-            <w:r>
-              <w:rPr>
-                <w:rFonts w:cs="Arial"/>
-                <w:lang w:val="fr-BE"/>
-              </w:rPr>
-              <w:t>varchar(</w:t>
-            </w:r>
-            <w:proofErr w:type="gramEnd"/>
-            <w:r>
-              <w:rPr>
-                <w:rFonts w:cs="Arial"/>
-                <w:lang w:val="fr-BE"/>
-              </w:rPr>
-              <w:t>20)</w:t>
+            <w:r>
+              <w:rPr>
+                <w:rFonts w:cs="Arial"/>
+                <w:lang w:val="fr-BE"/>
+              </w:rPr>
+              <w:t>varchar(20)</w:t>
             </w:r>
           </w:p>
         </w:tc>
@@ -10100,7 +9944,6 @@
                 <w:bCs/>
               </w:rPr>
             </w:pPr>
-            <w:proofErr w:type="gramStart"/>
             <w:r>
               <w:rPr>
                 <w:b/>
@@ -10108,7 +9951,6 @@
               </w:rPr>
               <w:t>label</w:t>
             </w:r>
-            <w:proofErr w:type="gramEnd"/>
           </w:p>
         </w:tc>
       </w:tr>
@@ -10248,7 +10090,6 @@
                 <w:lang w:val="fr-BE"/>
               </w:rPr>
             </w:pPr>
-            <w:proofErr w:type="gramStart"/>
             <w:r>
               <w:rPr>
                 <w:rFonts w:cs="Arial"/>
@@ -10256,7 +10097,6 @@
               </w:rPr>
               <w:t>label</w:t>
             </w:r>
-            <w:proofErr w:type="gramEnd"/>
           </w:p>
         </w:tc>
         <w:tc>
@@ -10435,21 +10275,12 @@
                 <w:lang w:val="fr-BE"/>
               </w:rPr>
             </w:pPr>
-            <w:proofErr w:type="gramStart"/>
-            <w:r>
-              <w:rPr>
-                <w:rFonts w:cs="Arial"/>
-                <w:lang w:val="fr-BE"/>
-              </w:rPr>
-              <w:t>varchar(</w:t>
-            </w:r>
-            <w:proofErr w:type="gramEnd"/>
-            <w:r>
-              <w:rPr>
-                <w:rFonts w:cs="Arial"/>
-                <w:lang w:val="fr-BE"/>
-              </w:rPr>
-              <w:t>20)</w:t>
+            <w:r>
+              <w:rPr>
+                <w:rFonts w:cs="Arial"/>
+                <w:lang w:val="fr-BE"/>
+              </w:rPr>
+              <w:t>varchar(20)</w:t>
             </w:r>
           </w:p>
         </w:tc>
@@ -11341,7 +11172,6 @@
               </w:rPr>
             </w:pPr>
             <w:proofErr w:type="spellStart"/>
-            <w:proofErr w:type="gramStart"/>
             <w:r>
               <w:rPr>
                 <w:rFonts w:cs="Arial"/>
@@ -11355,15 +11185,7 @@
                 <w:rFonts w:cs="Arial"/>
                 <w:lang w:val="fr-BE"/>
               </w:rPr>
-              <w:t>(</w:t>
-            </w:r>
-            <w:proofErr w:type="gramEnd"/>
-            <w:r>
-              <w:rPr>
-                <w:rFonts w:cs="Arial"/>
-                <w:lang w:val="fr-BE"/>
-              </w:rPr>
-              <w:t>10)</w:t>
+              <w:t>(10)</w:t>
             </w:r>
           </w:p>
         </w:tc>
@@ -11765,7 +11587,6 @@
               </w:rPr>
             </w:pPr>
             <w:proofErr w:type="spellStart"/>
-            <w:proofErr w:type="gramStart"/>
             <w:r>
               <w:rPr>
                 <w:rFonts w:cs="Arial"/>
@@ -11779,15 +11600,7 @@
                 <w:rFonts w:cs="Arial"/>
                 <w:lang w:val="fr-BE"/>
               </w:rPr>
-              <w:t>(</w:t>
-            </w:r>
-            <w:proofErr w:type="gramEnd"/>
-            <w:r>
-              <w:rPr>
-                <w:rFonts w:cs="Arial"/>
-                <w:lang w:val="fr-BE"/>
-              </w:rPr>
-              <w:t>10)</w:t>
+              <w:t>(10)</w:t>
             </w:r>
           </w:p>
         </w:tc>
@@ -12003,7 +11816,6 @@
               </w:rPr>
             </w:pPr>
             <w:proofErr w:type="spellStart"/>
-            <w:proofErr w:type="gramStart"/>
             <w:r>
               <w:rPr>
                 <w:rFonts w:cs="Arial"/>
@@ -12012,7 +11824,6 @@
               <w:t>quantity</w:t>
             </w:r>
             <w:proofErr w:type="spellEnd"/>
-            <w:proofErr w:type="gramEnd"/>
           </w:p>
         </w:tc>
         <w:tc>
@@ -12181,7 +11992,6 @@
               </w:rPr>
             </w:pPr>
             <w:proofErr w:type="spellStart"/>
-            <w:proofErr w:type="gramStart"/>
             <w:r>
               <w:rPr>
                 <w:rFonts w:cs="Arial"/>
@@ -12197,7 +12007,6 @@
               </w:rPr>
               <w:t>(</w:t>
             </w:r>
-            <w:proofErr w:type="gramEnd"/>
             <w:r>
               <w:rPr>
                 <w:rFonts w:cs="Arial"/>
@@ -12230,7 +12039,6 @@
                 <w:lang w:val="fr-BE"/>
               </w:rPr>
             </w:pPr>
-            <w:proofErr w:type="gramStart"/>
             <w:r>
               <w:rPr>
                 <w:rFonts w:cs="Arial"/>
@@ -12238,7 +12046,6 @@
               </w:rPr>
               <w:t>x</w:t>
             </w:r>
-            <w:proofErr w:type="gramEnd"/>
           </w:p>
         </w:tc>
         <w:tc>
@@ -12407,7 +12214,6 @@
               </w:rPr>
             </w:pPr>
             <w:proofErr w:type="spellStart"/>
-            <w:proofErr w:type="gramStart"/>
             <w:r>
               <w:rPr>
                 <w:rFonts w:cs="Arial"/>
@@ -12422,7 +12228,6 @@
               </w:rPr>
               <w:t>nit</w:t>
             </w:r>
-            <w:proofErr w:type="gramEnd"/>
             <w:r>
               <w:rPr>
                 <w:rFonts w:cs="Arial"/>
@@ -12613,21 +12418,12 @@
                 <w:lang w:val="fr-BE"/>
               </w:rPr>
             </w:pPr>
-            <w:proofErr w:type="gramStart"/>
-            <w:r>
-              <w:rPr>
-                <w:rFonts w:cs="Arial"/>
-                <w:lang w:val="fr-BE"/>
-              </w:rPr>
-              <w:t>double(</w:t>
-            </w:r>
-            <w:proofErr w:type="gramEnd"/>
-            <w:r>
-              <w:rPr>
-                <w:rFonts w:cs="Arial"/>
-                <w:lang w:val="fr-BE"/>
-              </w:rPr>
-              <w:t>10, 2)</w:t>
+            <w:r>
+              <w:rPr>
+                <w:rFonts w:cs="Arial"/>
+                <w:lang w:val="fr-BE"/>
+              </w:rPr>
+              <w:t>double(10, 2)</w:t>
             </w:r>
           </w:p>
         </w:tc>
@@ -12894,7 +12690,6 @@
                 <w:bCs/>
               </w:rPr>
             </w:pPr>
-            <w:proofErr w:type="gramStart"/>
             <w:r>
               <w:rPr>
                 <w:b/>
@@ -12902,7 +12697,6 @@
               </w:rPr>
               <w:t>id</w:t>
             </w:r>
-            <w:proofErr w:type="gramEnd"/>
           </w:p>
         </w:tc>
       </w:tr>
@@ -13042,7 +12836,6 @@
                 <w:lang w:val="fr-BE"/>
               </w:rPr>
             </w:pPr>
-            <w:proofErr w:type="gramStart"/>
             <w:r>
               <w:rPr>
                 <w:rFonts w:cs="Arial"/>
@@ -13050,7 +12843,6 @@
               </w:rPr>
               <w:t>id</w:t>
             </w:r>
-            <w:proofErr w:type="gramEnd"/>
           </w:p>
         </w:tc>
         <w:tc>
@@ -13223,7 +13015,6 @@
               </w:rPr>
             </w:pPr>
             <w:proofErr w:type="spellStart"/>
-            <w:proofErr w:type="gramStart"/>
             <w:r>
               <w:rPr>
                 <w:rFonts w:cs="Arial"/>
@@ -13237,15 +13028,7 @@
                 <w:rFonts w:cs="Arial"/>
                 <w:lang w:val="fr-BE"/>
               </w:rPr>
-              <w:t>(</w:t>
-            </w:r>
-            <w:proofErr w:type="gramEnd"/>
-            <w:r>
-              <w:rPr>
-                <w:rFonts w:cs="Arial"/>
-                <w:lang w:val="fr-BE"/>
-              </w:rPr>
-              <w:t>10)</w:t>
+              <w:t>(10)</w:t>
             </w:r>
           </w:p>
         </w:tc>
@@ -13446,7 +13229,6 @@
                 <w:lang w:val="fr-BE"/>
               </w:rPr>
             </w:pPr>
-            <w:proofErr w:type="gramStart"/>
             <w:r>
               <w:rPr>
                 <w:rFonts w:cs="Arial"/>
@@ -13454,7 +13236,6 @@
               </w:rPr>
               <w:t>label</w:t>
             </w:r>
-            <w:proofErr w:type="gramEnd"/>
           </w:p>
         </w:tc>
         <w:tc>
@@ -13623,21 +13404,12 @@
                 <w:lang w:val="fr-BE"/>
               </w:rPr>
             </w:pPr>
-            <w:proofErr w:type="gramStart"/>
-            <w:r>
-              <w:rPr>
-                <w:rFonts w:cs="Arial"/>
-                <w:lang w:val="fr-BE"/>
-              </w:rPr>
-              <w:t>varchar(</w:t>
-            </w:r>
-            <w:proofErr w:type="gramEnd"/>
-            <w:r>
-              <w:rPr>
-                <w:rFonts w:cs="Arial"/>
-                <w:lang w:val="fr-BE"/>
-              </w:rPr>
-              <w:t>20)</w:t>
+            <w:r>
+              <w:rPr>
+                <w:rFonts w:cs="Arial"/>
+                <w:lang w:val="fr-BE"/>
+              </w:rPr>
+              <w:t>varchar(20)</w:t>
             </w:r>
           </w:p>
         </w:tc>
@@ -13832,7 +13604,6 @@
               </w:rPr>
             </w:pPr>
             <w:proofErr w:type="spellStart"/>
-            <w:proofErr w:type="gramStart"/>
             <w:r>
               <w:rPr>
                 <w:rFonts w:cs="Arial"/>
@@ -13841,7 +13612,6 @@
               <w:t>price</w:t>
             </w:r>
             <w:proofErr w:type="spellEnd"/>
-            <w:proofErr w:type="gramEnd"/>
           </w:p>
         </w:tc>
         <w:tc>
@@ -14010,21 +13780,12 @@
                 <w:lang w:val="fr-BE"/>
               </w:rPr>
             </w:pPr>
-            <w:proofErr w:type="gramStart"/>
-            <w:r>
-              <w:rPr>
-                <w:rFonts w:cs="Arial"/>
-                <w:lang w:val="fr-BE"/>
-              </w:rPr>
-              <w:t>double(</w:t>
-            </w:r>
-            <w:proofErr w:type="gramEnd"/>
-            <w:r>
-              <w:rPr>
-                <w:rFonts w:cs="Arial"/>
-                <w:lang w:val="fr-BE"/>
-              </w:rPr>
-              <w:t>10,2)</w:t>
+            <w:r>
+              <w:rPr>
+                <w:rFonts w:cs="Arial"/>
+                <w:lang w:val="fr-BE"/>
+              </w:rPr>
+              <w:t>double(10,2)</w:t>
             </w:r>
           </w:p>
         </w:tc>
@@ -14219,21 +13980,12 @@
               </w:rPr>
             </w:pPr>
             <w:proofErr w:type="spellStart"/>
-            <w:proofErr w:type="gramStart"/>
-            <w:r>
-              <w:rPr>
-                <w:rFonts w:cs="Arial"/>
-                <w:lang w:val="fr-BE"/>
-              </w:rPr>
-              <w:t>nb</w:t>
-            </w:r>
-            <w:proofErr w:type="gramEnd"/>
-            <w:r>
-              <w:rPr>
-                <w:rFonts w:cs="Arial"/>
-                <w:lang w:val="fr-BE"/>
-              </w:rPr>
-              <w:t>_in_stock</w:t>
+            <w:r>
+              <w:rPr>
+                <w:rFonts w:cs="Arial"/>
+                <w:lang w:val="fr-BE"/>
+              </w:rPr>
+              <w:t>nb_in_stock</w:t>
             </w:r>
             <w:proofErr w:type="spellEnd"/>
           </w:p>
@@ -14405,7 +14157,6 @@
               </w:rPr>
             </w:pPr>
             <w:proofErr w:type="spellStart"/>
-            <w:proofErr w:type="gramStart"/>
             <w:r>
               <w:rPr>
                 <w:rFonts w:cs="Arial"/>
@@ -14421,7 +14172,6 @@
               </w:rPr>
               <w:t>(</w:t>
             </w:r>
-            <w:proofErr w:type="gramEnd"/>
             <w:r>
               <w:rPr>
                 <w:rFonts w:cs="Arial"/>
@@ -14693,21 +14443,12 @@
               </w:rPr>
             </w:pPr>
             <w:proofErr w:type="spellStart"/>
-            <w:proofErr w:type="gramStart"/>
-            <w:r>
-              <w:rPr>
-                <w:rFonts w:cs="Arial"/>
-                <w:lang w:val="fr-BE"/>
-              </w:rPr>
-              <w:t>min</w:t>
-            </w:r>
-            <w:proofErr w:type="gramEnd"/>
-            <w:r>
-              <w:rPr>
-                <w:rFonts w:cs="Arial"/>
-                <w:lang w:val="fr-BE"/>
-              </w:rPr>
-              <w:t>_treshold</w:t>
+            <w:r>
+              <w:rPr>
+                <w:rFonts w:cs="Arial"/>
+                <w:lang w:val="fr-BE"/>
+              </w:rPr>
+              <w:t>min_treshold</w:t>
             </w:r>
             <w:proofErr w:type="spellEnd"/>
           </w:p>
@@ -14879,7 +14620,6 @@
               </w:rPr>
             </w:pPr>
             <w:proofErr w:type="spellStart"/>
-            <w:proofErr w:type="gramStart"/>
             <w:r>
               <w:rPr>
                 <w:rFonts w:cs="Arial"/>
@@ -14893,15 +14633,7 @@
                 <w:rFonts w:cs="Arial"/>
                 <w:lang w:val="fr-BE"/>
               </w:rPr>
-              <w:t>(</w:t>
-            </w:r>
-            <w:proofErr w:type="gramEnd"/>
-            <w:r>
-              <w:rPr>
-                <w:rFonts w:cs="Arial"/>
-                <w:lang w:val="fr-BE"/>
-              </w:rPr>
-              <w:t>3)</w:t>
+              <w:t>(3)</w:t>
             </w:r>
           </w:p>
         </w:tc>
@@ -15064,21 +14796,12 @@
               </w:rPr>
             </w:pPr>
             <w:proofErr w:type="spellStart"/>
-            <w:proofErr w:type="gramStart"/>
-            <w:r>
-              <w:rPr>
-                <w:rFonts w:cs="Arial"/>
-                <w:lang w:val="fr-BE"/>
-              </w:rPr>
-              <w:t>is</w:t>
-            </w:r>
-            <w:proofErr w:type="gramEnd"/>
-            <w:r>
-              <w:rPr>
-                <w:rFonts w:cs="Arial"/>
-                <w:lang w:val="fr-BE"/>
-              </w:rPr>
-              <w:t>_gluten_free</w:t>
+            <w:r>
+              <w:rPr>
+                <w:rFonts w:cs="Arial"/>
+                <w:lang w:val="fr-BE"/>
+              </w:rPr>
+              <w:t>is_gluten_free</w:t>
             </w:r>
             <w:proofErr w:type="spellEnd"/>
           </w:p>
@@ -15250,7 +14973,6 @@
               </w:rPr>
             </w:pPr>
             <w:proofErr w:type="spellStart"/>
-            <w:proofErr w:type="gramStart"/>
             <w:r>
               <w:rPr>
                 <w:rFonts w:cs="Arial"/>
@@ -15259,7 +14981,6 @@
               <w:t>bool</w:t>
             </w:r>
             <w:proofErr w:type="spellEnd"/>
-            <w:proofErr w:type="gramEnd"/>
           </w:p>
         </w:tc>
         <w:tc>
@@ -15421,21 +15142,12 @@
               </w:rPr>
             </w:pPr>
             <w:proofErr w:type="spellStart"/>
-            <w:proofErr w:type="gramStart"/>
-            <w:r>
-              <w:rPr>
-                <w:rFonts w:cs="Arial"/>
-                <w:lang w:val="fr-BE"/>
-              </w:rPr>
-              <w:t>alcohol</w:t>
-            </w:r>
-            <w:proofErr w:type="gramEnd"/>
-            <w:r>
-              <w:rPr>
-                <w:rFonts w:cs="Arial"/>
-                <w:lang w:val="fr-BE"/>
-              </w:rPr>
-              <w:t>_percentage</w:t>
+            <w:r>
+              <w:rPr>
+                <w:rFonts w:cs="Arial"/>
+                <w:lang w:val="fr-BE"/>
+              </w:rPr>
+              <w:t>alcohol_percentage</w:t>
             </w:r>
             <w:proofErr w:type="spellEnd"/>
           </w:p>
@@ -15606,7 +15318,6 @@
                 <w:lang w:val="fr-BE"/>
               </w:rPr>
             </w:pPr>
-            <w:proofErr w:type="gramStart"/>
             <w:r>
               <w:rPr>
                 <w:rFonts w:cs="Arial"/>
@@ -15619,15 +15330,7 @@
                 <w:rFonts w:cs="Arial"/>
                 <w:lang w:val="fr-BE"/>
               </w:rPr>
-              <w:t>ouble(</w:t>
-            </w:r>
-            <w:proofErr w:type="gramEnd"/>
-            <w:r>
-              <w:rPr>
-                <w:rFonts w:cs="Arial"/>
-                <w:lang w:val="fr-BE"/>
-              </w:rPr>
-              <w:t>3,1)</w:t>
+              <w:t>ouble(3,1)</w:t>
             </w:r>
           </w:p>
         </w:tc>
@@ -15783,21 +15486,12 @@
               </w:rPr>
             </w:pPr>
             <w:proofErr w:type="spellStart"/>
-            <w:proofErr w:type="gramStart"/>
-            <w:r>
-              <w:rPr>
-                <w:rFonts w:cs="Arial"/>
-                <w:lang w:val="fr-BE"/>
-              </w:rPr>
-              <w:t>distribution</w:t>
-            </w:r>
-            <w:proofErr w:type="gramEnd"/>
-            <w:r>
-              <w:rPr>
-                <w:rFonts w:cs="Arial"/>
-                <w:lang w:val="fr-BE"/>
-              </w:rPr>
-              <w:t>_date</w:t>
+            <w:r>
+              <w:rPr>
+                <w:rFonts w:cs="Arial"/>
+                <w:lang w:val="fr-BE"/>
+              </w:rPr>
+              <w:t>distribution_date</w:t>
             </w:r>
             <w:proofErr w:type="spellEnd"/>
           </w:p>
@@ -15967,7 +15661,6 @@
                 <w:lang w:val="fr-BE"/>
               </w:rPr>
             </w:pPr>
-            <w:proofErr w:type="gramStart"/>
             <w:r>
               <w:rPr>
                 <w:rFonts w:cs="Arial"/>
@@ -15975,7 +15668,6 @@
               </w:rPr>
               <w:t>date</w:t>
             </w:r>
-            <w:proofErr w:type="gramEnd"/>
           </w:p>
         </w:tc>
         <w:tc>
@@ -16162,21 +15854,12 @@
               </w:rPr>
             </w:pPr>
             <w:proofErr w:type="spellStart"/>
-            <w:proofErr w:type="gramStart"/>
-            <w:r>
-              <w:rPr>
-                <w:rFonts w:cs="Arial"/>
-                <w:lang w:val="fr-BE"/>
-              </w:rPr>
-              <w:t>last</w:t>
-            </w:r>
-            <w:proofErr w:type="gramEnd"/>
-            <w:r>
-              <w:rPr>
-                <w:rFonts w:cs="Arial"/>
-                <w:lang w:val="fr-BE"/>
-              </w:rPr>
-              <w:t>_restock_date</w:t>
+            <w:r>
+              <w:rPr>
+                <w:rFonts w:cs="Arial"/>
+                <w:lang w:val="fr-BE"/>
+              </w:rPr>
+              <w:t>last_restock_date</w:t>
             </w:r>
             <w:proofErr w:type="spellEnd"/>
           </w:p>
@@ -16356,7 +16039,6 @@
                 <w:lang w:val="fr-BE"/>
               </w:rPr>
             </w:pPr>
-            <w:proofErr w:type="gramStart"/>
             <w:r>
               <w:rPr>
                 <w:rFonts w:cs="Arial"/>
@@ -16364,7 +16046,6 @@
               </w:rPr>
               <w:t>date</w:t>
             </w:r>
-            <w:proofErr w:type="gramEnd"/>
           </w:p>
         </w:tc>
         <w:tc>
@@ -16563,7 +16244,6 @@
                 <w:lang w:val="fr-BE"/>
               </w:rPr>
             </w:pPr>
-            <w:proofErr w:type="gramStart"/>
             <w:r>
               <w:rPr>
                 <w:rFonts w:cs="Arial"/>
@@ -16571,7 +16251,6 @@
               </w:rPr>
               <w:t>description</w:t>
             </w:r>
-            <w:proofErr w:type="gramEnd"/>
           </w:p>
         </w:tc>
         <w:tc>
@@ -16740,21 +16419,12 @@
                 <w:lang w:val="fr-BE"/>
               </w:rPr>
             </w:pPr>
-            <w:proofErr w:type="gramStart"/>
-            <w:r>
-              <w:rPr>
-                <w:rFonts w:cs="Arial"/>
-                <w:lang w:val="fr-BE"/>
-              </w:rPr>
-              <w:t>Varchar(</w:t>
-            </w:r>
-            <w:proofErr w:type="gramEnd"/>
-            <w:r>
-              <w:rPr>
-                <w:rFonts w:cs="Arial"/>
-                <w:lang w:val="fr-BE"/>
-              </w:rPr>
-              <w:t>100)</w:t>
+            <w:r>
+              <w:rPr>
+                <w:rFonts w:cs="Arial"/>
+                <w:lang w:val="fr-BE"/>
+              </w:rPr>
+              <w:t>Varchar(100)</w:t>
             </w:r>
           </w:p>
         </w:tc>
@@ -17114,7 +16784,6 @@
                 <w:lang w:val="fr-BE"/>
               </w:rPr>
             </w:pPr>
-            <w:proofErr w:type="gramStart"/>
             <w:r>
               <w:rPr>
                 <w:rFonts w:cs="Arial"/>
@@ -17122,7 +16791,6 @@
               </w:rPr>
               <w:t>Varchar(</w:t>
             </w:r>
-            <w:proofErr w:type="gramEnd"/>
             <w:r>
               <w:rPr>
                 <w:rFonts w:cs="Arial"/>
@@ -17525,7 +17193,6 @@
                 <w:lang w:val="fr-BE"/>
               </w:rPr>
             </w:pPr>
-            <w:proofErr w:type="gramStart"/>
             <w:r>
               <w:rPr>
                 <w:rFonts w:cs="Arial"/>
@@ -17533,7 +17200,6 @@
               </w:rPr>
               <w:t>Varchar(</w:t>
             </w:r>
-            <w:proofErr w:type="gramEnd"/>
             <w:r>
               <w:rPr>
                 <w:rFonts w:cs="Arial"/>
@@ -17921,7 +17587,6 @@
                 <w:bCs/>
               </w:rPr>
             </w:pPr>
-            <w:proofErr w:type="gramStart"/>
             <w:r>
               <w:rPr>
                 <w:b/>
@@ -17929,7 +17594,6 @@
               </w:rPr>
               <w:t>label</w:t>
             </w:r>
-            <w:proofErr w:type="gramEnd"/>
           </w:p>
         </w:tc>
       </w:tr>
@@ -18069,7 +17733,6 @@
                 <w:lang w:val="fr-BE"/>
               </w:rPr>
             </w:pPr>
-            <w:proofErr w:type="gramStart"/>
             <w:r>
               <w:rPr>
                 <w:rFonts w:cs="Arial"/>
@@ -18077,7 +17740,6 @@
               </w:rPr>
               <w:t>label</w:t>
             </w:r>
-            <w:proofErr w:type="gramEnd"/>
           </w:p>
         </w:tc>
         <w:tc>
@@ -18277,7 +17939,6 @@
                 <w:lang w:val="fr-BE"/>
               </w:rPr>
             </w:pPr>
-            <w:proofErr w:type="gramStart"/>
             <w:r>
               <w:rPr>
                 <w:rFonts w:cs="Arial"/>
@@ -18292,7 +17953,6 @@
               </w:rPr>
               <w:t>(</w:t>
             </w:r>
-            <w:proofErr w:type="gramEnd"/>
             <w:r>
               <w:rPr>
                 <w:rFonts w:cs="Arial"/>
@@ -18579,7 +18239,6 @@
                 <w:bCs/>
               </w:rPr>
             </w:pPr>
-            <w:proofErr w:type="gramStart"/>
             <w:r>
               <w:rPr>
                 <w:b/>
@@ -18587,7 +18246,6 @@
               </w:rPr>
               <w:t>label</w:t>
             </w:r>
-            <w:proofErr w:type="gramEnd"/>
           </w:p>
         </w:tc>
       </w:tr>
@@ -18726,7 +18384,6 @@
                 <w:lang w:val="fr-BE"/>
               </w:rPr>
             </w:pPr>
-            <w:proofErr w:type="gramStart"/>
             <w:r>
               <w:rPr>
                 <w:rFonts w:cs="Arial"/>
@@ -18734,7 +18391,6 @@
               </w:rPr>
               <w:t>label</w:t>
             </w:r>
-            <w:proofErr w:type="gramEnd"/>
           </w:p>
         </w:tc>
         <w:tc>
@@ -18913,21 +18569,12 @@
                 <w:lang w:val="fr-BE"/>
               </w:rPr>
             </w:pPr>
-            <w:proofErr w:type="gramStart"/>
-            <w:r>
-              <w:rPr>
-                <w:rFonts w:cs="Arial"/>
-                <w:lang w:val="fr-BE"/>
-              </w:rPr>
-              <w:t>varchar(</w:t>
-            </w:r>
-            <w:proofErr w:type="gramEnd"/>
-            <w:r>
-              <w:rPr>
-                <w:rFonts w:cs="Arial"/>
-                <w:lang w:val="fr-BE"/>
-              </w:rPr>
-              <w:t>20)</w:t>
+            <w:r>
+              <w:rPr>
+                <w:rFonts w:cs="Arial"/>
+                <w:lang w:val="fr-BE"/>
+              </w:rPr>
+              <w:t>varchar(20)</w:t>
             </w:r>
           </w:p>
         </w:tc>
@@ -19219,21 +18866,12 @@
               </w:rPr>
             </w:pPr>
             <w:proofErr w:type="spellStart"/>
-            <w:proofErr w:type="gramStart"/>
-            <w:r>
-              <w:rPr>
-                <w:rFonts w:cs="Arial"/>
-                <w:lang w:val="fr-BE"/>
-              </w:rPr>
-              <w:t>phone</w:t>
-            </w:r>
-            <w:proofErr w:type="gramEnd"/>
-            <w:r>
-              <w:rPr>
-                <w:rFonts w:cs="Arial"/>
-                <w:lang w:val="fr-BE"/>
-              </w:rPr>
-              <w:t>_number</w:t>
+            <w:r>
+              <w:rPr>
+                <w:rFonts w:cs="Arial"/>
+                <w:lang w:val="fr-BE"/>
+              </w:rPr>
+              <w:t>phone_number</w:t>
             </w:r>
             <w:proofErr w:type="spellEnd"/>
           </w:p>
@@ -19407,21 +19045,12 @@
                 <w:lang w:val="fr-BE"/>
               </w:rPr>
             </w:pPr>
-            <w:proofErr w:type="gramStart"/>
-            <w:r>
-              <w:rPr>
-                <w:rFonts w:cs="Arial"/>
-                <w:lang w:val="fr-BE"/>
-              </w:rPr>
-              <w:t>varchar(</w:t>
-            </w:r>
-            <w:proofErr w:type="gramEnd"/>
-            <w:r>
-              <w:rPr>
-                <w:rFonts w:cs="Arial"/>
-                <w:lang w:val="fr-BE"/>
-              </w:rPr>
-              <w:t>20)</w:t>
+            <w:r>
+              <w:rPr>
+                <w:rFonts w:cs="Arial"/>
+                <w:lang w:val="fr-BE"/>
+              </w:rPr>
+              <w:t>varchar(20)</w:t>
             </w:r>
           </w:p>
         </w:tc>
@@ -20055,19 +19684,11 @@
         </w:rPr>
         <w:t xml:space="preserve">nsertion, </w:t>
       </w:r>
-      <w:proofErr w:type="gramStart"/>
-      <w:r>
-        <w:rPr>
-          <w:lang w:val="fr-BE"/>
-        </w:rPr>
-        <w:t>listing</w:t>
-      </w:r>
-      <w:proofErr w:type="gramEnd"/>
-      <w:r>
-        <w:rPr>
-          <w:lang w:val="fr-BE"/>
-        </w:rPr>
-        <w:t xml:space="preserve">, modification, </w:t>
+      <w:r>
+        <w:rPr>
+          <w:lang w:val="fr-BE"/>
+        </w:rPr>
+        <w:t xml:space="preserve">listing, modification, </w:t>
       </w:r>
       <w:r>
         <w:rPr>
@@ -21190,49 +20811,31 @@
               </w:rPr>
             </w:pPr>
             <w:proofErr w:type="spellStart"/>
-            <w:proofErr w:type="gramStart"/>
             <w:r>
               <w:rPr>
                 <w:b/>
                 <w:bCs/>
               </w:rPr>
-              <w:t>distribution</w:t>
-            </w:r>
-            <w:proofErr w:type="gramEnd"/>
-            <w:r>
+              <w:t>distribution_date</w:t>
+            </w:r>
+            <w:proofErr w:type="spellEnd"/>
+          </w:p>
+          <w:p>
+            <w:pPr>
+              <w:pStyle w:val="noncTableau"/>
+              <w:spacing w:before="120" w:after="120"/>
               <w:rPr>
                 <w:b/>
                 <w:bCs/>
               </w:rPr>
-              <w:t>_date</w:t>
-            </w:r>
-            <w:proofErr w:type="spellEnd"/>
-          </w:p>
-          <w:p>
-            <w:pPr>
-              <w:pStyle w:val="noncTableau"/>
-              <w:spacing w:before="120" w:after="120"/>
+            </w:pPr>
+            <w:proofErr w:type="spellStart"/>
+            <w:r>
               <w:rPr>
                 <w:b/>
                 <w:bCs/>
               </w:rPr>
-            </w:pPr>
-            <w:proofErr w:type="spellStart"/>
-            <w:proofErr w:type="gramStart"/>
-            <w:r>
-              <w:rPr>
-                <w:b/>
-                <w:bCs/>
-              </w:rPr>
-              <w:t>last</w:t>
-            </w:r>
-            <w:proofErr w:type="gramEnd"/>
-            <w:r>
-              <w:rPr>
-                <w:b/>
-                <w:bCs/>
-              </w:rPr>
-              <w:t>_restock_date</w:t>
+              <w:t>last_restock_date</w:t>
             </w:r>
             <w:proofErr w:type="spellEnd"/>
           </w:p>
@@ -21311,7 +20914,6 @@
               </w:rPr>
             </w:pPr>
             <w:proofErr w:type="spellStart"/>
-            <w:proofErr w:type="gramStart"/>
             <w:r>
               <w:rPr>
                 <w:b/>
@@ -21326,7 +20928,6 @@
               </w:rPr>
               <w:t>s</w:t>
             </w:r>
-            <w:proofErr w:type="gramEnd"/>
             <w:r>
               <w:rPr>
                 <w:b/>
@@ -21418,7 +21019,6 @@
               </w:rPr>
             </w:pPr>
             <w:proofErr w:type="spellStart"/>
-            <w:proofErr w:type="gramStart"/>
             <w:r>
               <w:rPr>
                 <w:b/>
@@ -21433,7 +21033,6 @@
               </w:rPr>
               <w:t>lcohol</w:t>
             </w:r>
-            <w:proofErr w:type="gramEnd"/>
             <w:r>
               <w:rPr>
                 <w:b/>
@@ -21459,7 +21058,6 @@
                 <w:bCs/>
               </w:rPr>
             </w:pPr>
-            <w:proofErr w:type="gramStart"/>
             <w:r>
               <w:rPr>
                 <w:b/>
@@ -21467,7 +21065,6 @@
               </w:rPr>
               <w:t>description</w:t>
             </w:r>
-            <w:proofErr w:type="gramEnd"/>
           </w:p>
           <w:p>
             <w:pPr>
@@ -21927,7 +21524,6 @@
                 <w:bCs/>
               </w:rPr>
             </w:pPr>
-            <w:proofErr w:type="gramStart"/>
             <w:r>
               <w:rPr>
                 <w:b/>
@@ -21935,7 +21531,6 @@
               </w:rPr>
               <w:t>date</w:t>
             </w:r>
-            <w:proofErr w:type="gramEnd"/>
           </w:p>
           <w:p>
             <w:pPr>
@@ -21947,21 +21542,12 @@
               </w:rPr>
             </w:pPr>
             <w:proofErr w:type="spellStart"/>
-            <w:proofErr w:type="gramStart"/>
             <w:r>
               <w:rPr>
                 <w:b/>
                 <w:bCs/>
               </w:rPr>
-              <w:t>payment</w:t>
-            </w:r>
-            <w:proofErr w:type="gramEnd"/>
-            <w:r>
-              <w:rPr>
-                <w:b/>
-                <w:bCs/>
-              </w:rPr>
-              <w:t>_date</w:t>
+              <w:t>payment_date</w:t>
             </w:r>
             <w:proofErr w:type="spellEnd"/>
           </w:p>
@@ -22040,21 +21626,12 @@
               </w:rPr>
             </w:pPr>
             <w:proofErr w:type="spellStart"/>
-            <w:proofErr w:type="gramStart"/>
             <w:r>
               <w:rPr>
                 <w:b/>
                 <w:bCs/>
               </w:rPr>
-              <w:t>is</w:t>
-            </w:r>
-            <w:proofErr w:type="gramEnd"/>
-            <w:r>
-              <w:rPr>
-                <w:b/>
-                <w:bCs/>
-              </w:rPr>
-              <w:t>_happy_hour</w:t>
+              <w:t>is_happy_hour</w:t>
             </w:r>
             <w:proofErr w:type="spellEnd"/>
           </w:p>
@@ -22119,7 +21696,6 @@
               </w:rPr>
             </w:pPr>
             <w:proofErr w:type="spellStart"/>
-            <w:proofErr w:type="gramStart"/>
             <w:r>
               <w:rPr>
                 <w:b/>
@@ -22134,7 +21710,6 @@
               </w:rPr>
               <w:t>iscount</w:t>
             </w:r>
-            <w:proofErr w:type="gramEnd"/>
             <w:r>
               <w:rPr>
                 <w:b/>
@@ -22160,7 +21735,6 @@
                 <w:bCs/>
               </w:rPr>
             </w:pPr>
-            <w:proofErr w:type="gramStart"/>
             <w:r>
               <w:rPr>
                 <w:b/>
@@ -22168,7 +21742,6 @@
               </w:rPr>
               <w:t>comment</w:t>
             </w:r>
-            <w:proofErr w:type="gramEnd"/>
           </w:p>
         </w:tc>
       </w:tr>
@@ -22860,8 +22433,9 @@
             <w:r>
               <w:rPr>
                 <w:rFonts w:cs="Arial"/>
-              </w:rPr>
-              <w:t>JDateChooser</w:t>
+                <w:lang w:val="fr-BE"/>
+              </w:rPr>
+              <w:t>JSpinner</w:t>
             </w:r>
             <w:proofErr w:type="spellEnd"/>
           </w:p>
@@ -23107,19 +22681,11 @@
                 <w:lang w:val="fr-BE"/>
               </w:rPr>
             </w:pPr>
-            <w:proofErr w:type="gramStart"/>
-            <w:r>
-              <w:rPr>
-                <w:rFonts w:cs="Arial"/>
-              </w:rPr>
-              <w:t>label</w:t>
-            </w:r>
-            <w:proofErr w:type="gramEnd"/>
-            <w:r>
-              <w:rPr>
-                <w:rFonts w:cs="Arial"/>
-              </w:rPr>
-              <w:t xml:space="preserve"> (Nom du produit)</w:t>
+            <w:r>
+              <w:rPr>
+                <w:rFonts w:cs="Arial"/>
+              </w:rPr>
+              <w:t>label (Nom du produit)</w:t>
             </w:r>
           </w:p>
         </w:tc>
@@ -23166,19 +22732,11 @@
               </w:rPr>
             </w:pPr>
             <w:proofErr w:type="spellStart"/>
-            <w:proofErr w:type="gramStart"/>
-            <w:r>
-              <w:rPr>
-                <w:rFonts w:cs="Arial"/>
-              </w:rPr>
-              <w:t>alcohol</w:t>
-            </w:r>
-            <w:proofErr w:type="gramEnd"/>
-            <w:r>
-              <w:rPr>
-                <w:rFonts w:cs="Arial"/>
-              </w:rPr>
-              <w:t>_percentage</w:t>
+            <w:r>
+              <w:rPr>
+                <w:rFonts w:cs="Arial"/>
+              </w:rPr>
+              <w:t>alcohol_percentage</w:t>
             </w:r>
             <w:proofErr w:type="spellEnd"/>
             <w:r>
@@ -23233,14 +22791,12 @@
                 <w:lang w:val="fr-BE"/>
               </w:rPr>
             </w:pPr>
-            <w:proofErr w:type="gramStart"/>
             <w:r>
               <w:rPr>
                 <w:rFonts w:cs="Arial"/>
               </w:rPr>
               <w:t>id</w:t>
             </w:r>
-            <w:proofErr w:type="gramEnd"/>
           </w:p>
         </w:tc>
       </w:tr>
@@ -23369,7 +22925,6 @@
               </w:rPr>
             </w:pPr>
             <w:proofErr w:type="spellStart"/>
-            <w:proofErr w:type="gramStart"/>
             <w:r>
               <w:rPr>
                 <w:rFonts w:cs="Arial"/>
@@ -23389,7 +22944,6 @@
               <w:t>y</w:t>
             </w:r>
             <w:proofErr w:type="spellEnd"/>
-            <w:proofErr w:type="gramEnd"/>
           </w:p>
         </w:tc>
       </w:tr>
@@ -23561,19 +23115,11 @@
                 <w:lang w:val="fr-BE"/>
               </w:rPr>
             </w:pPr>
-            <w:proofErr w:type="gramStart"/>
-            <w:r>
-              <w:rPr>
-                <w:rFonts w:cs="Arial"/>
-              </w:rPr>
-              <w:t>date</w:t>
-            </w:r>
-            <w:proofErr w:type="gramEnd"/>
-            <w:r>
-              <w:rPr>
-                <w:rFonts w:cs="Arial"/>
-              </w:rPr>
-              <w:t xml:space="preserve"> (Date de la commande)</w:t>
+            <w:r>
+              <w:rPr>
+                <w:rFonts w:cs="Arial"/>
+              </w:rPr>
+              <w:t>date (Date de la commande)</w:t>
             </w:r>
           </w:p>
         </w:tc>
@@ -23619,19 +23165,11 @@
                 <w:lang w:val="fr-BE"/>
               </w:rPr>
             </w:pPr>
-            <w:proofErr w:type="gramStart"/>
-            <w:r>
-              <w:rPr>
-                <w:rFonts w:cs="Arial"/>
-              </w:rPr>
-              <w:t>id</w:t>
-            </w:r>
-            <w:proofErr w:type="gramEnd"/>
-            <w:r>
-              <w:rPr>
-                <w:rFonts w:cs="Arial"/>
-              </w:rPr>
-              <w:t xml:space="preserve"> (ID de la commande)</w:t>
+            <w:r>
+              <w:rPr>
+                <w:rFonts w:cs="Arial"/>
+              </w:rPr>
+              <w:t>id (ID de la commande)</w:t>
             </w:r>
           </w:p>
         </w:tc>
@@ -24219,19 +23757,11 @@
                 <w:lang w:val="fr-BE"/>
               </w:rPr>
             </w:pPr>
-            <w:proofErr w:type="gramStart"/>
-            <w:r>
-              <w:rPr>
-                <w:rFonts w:cs="Arial"/>
-              </w:rPr>
-              <w:t>id</w:t>
-            </w:r>
-            <w:proofErr w:type="gramEnd"/>
-            <w:r>
-              <w:rPr>
-                <w:rFonts w:cs="Arial"/>
-              </w:rPr>
-              <w:t xml:space="preserve"> (ID du produit)</w:t>
+            <w:r>
+              <w:rPr>
+                <w:rFonts w:cs="Arial"/>
+              </w:rPr>
+              <w:t>id (ID du produit)</w:t>
             </w:r>
           </w:p>
         </w:tc>
@@ -24277,19 +23807,11 @@
                 <w:lang w:val="fr-BE"/>
               </w:rPr>
             </w:pPr>
-            <w:proofErr w:type="gramStart"/>
-            <w:r>
-              <w:rPr>
-                <w:rFonts w:cs="Arial"/>
-              </w:rPr>
-              <w:t>label</w:t>
-            </w:r>
-            <w:proofErr w:type="gramEnd"/>
-            <w:r>
-              <w:rPr>
-                <w:rFonts w:cs="Arial"/>
-              </w:rPr>
-              <w:t xml:space="preserve"> (Nom du produit)</w:t>
+            <w:r>
+              <w:rPr>
+                <w:rFonts w:cs="Arial"/>
+              </w:rPr>
+              <w:t>label (Nom du produit)</w:t>
             </w:r>
           </w:p>
         </w:tc>
@@ -24338,7 +23860,6 @@
               </w:rPr>
             </w:pPr>
             <w:proofErr w:type="spellStart"/>
-            <w:proofErr w:type="gramStart"/>
             <w:r>
               <w:rPr>
                 <w:rFonts w:cs="Arial"/>
@@ -24351,7 +23872,6 @@
               </w:rPr>
               <w:t>ast</w:t>
             </w:r>
-            <w:proofErr w:type="gramEnd"/>
             <w:r>
               <w:rPr>
                 <w:rFonts w:cs="Arial"/>
@@ -24456,7 +23976,6 @@
                 <w:lang w:val="fr-BE"/>
               </w:rPr>
             </w:pPr>
-            <w:proofErr w:type="gramStart"/>
             <w:r>
               <w:rPr>
                 <w:rFonts w:cs="Arial"/>
@@ -24465,7 +23984,6 @@
               </w:rPr>
               <w:t>supplier</w:t>
             </w:r>
-            <w:proofErr w:type="gramEnd"/>
           </w:p>
         </w:tc>
       </w:tr>
@@ -24510,19 +24028,11 @@
                 <w:lang w:val="fr-BE"/>
               </w:rPr>
             </w:pPr>
-            <w:proofErr w:type="gramStart"/>
-            <w:r>
-              <w:rPr>
-                <w:rFonts w:cs="Arial"/>
-              </w:rPr>
-              <w:t>label</w:t>
-            </w:r>
-            <w:proofErr w:type="gramEnd"/>
-            <w:r>
-              <w:rPr>
-                <w:rFonts w:cs="Arial"/>
-              </w:rPr>
-              <w:t xml:space="preserve"> </w:t>
+            <w:r>
+              <w:rPr>
+                <w:rFonts w:cs="Arial"/>
+              </w:rPr>
+              <w:t xml:space="preserve">label </w:t>
             </w:r>
           </w:p>
         </w:tc>
@@ -24568,7 +24078,6 @@
               </w:rPr>
             </w:pPr>
             <w:proofErr w:type="spellStart"/>
-            <w:proofErr w:type="gramStart"/>
             <w:r>
               <w:rPr>
                 <w:rFonts w:cs="Arial"/>
@@ -24581,7 +24090,6 @@
               </w:rPr>
               <w:t>hone</w:t>
             </w:r>
-            <w:proofErr w:type="gramEnd"/>
             <w:r>
               <w:rPr>
                 <w:rFonts w:cs="Arial"/>
@@ -24669,7 +24177,6 @@
               </w:rPr>
             </w:pPr>
             <w:proofErr w:type="spellStart"/>
-            <w:proofErr w:type="gramStart"/>
             <w:r>
               <w:rPr>
                 <w:rFonts w:cs="Arial"/>
@@ -24679,7 +24186,6 @@
               <w:t>category</w:t>
             </w:r>
             <w:proofErr w:type="spellEnd"/>
-            <w:proofErr w:type="gramEnd"/>
           </w:p>
         </w:tc>
       </w:tr>
@@ -24724,14 +24230,12 @@
                 <w:lang w:val="fr-BE"/>
               </w:rPr>
             </w:pPr>
-            <w:proofErr w:type="gramStart"/>
             <w:r>
               <w:rPr>
                 <w:rFonts w:cs="Arial"/>
               </w:rPr>
               <w:t>label</w:t>
             </w:r>
-            <w:proofErr w:type="gramEnd"/>
           </w:p>
         </w:tc>
       </w:tr>
@@ -25215,7 +24719,6 @@
                 <w:lang w:val="fr-BE"/>
               </w:rPr>
             </w:pPr>
-            <w:proofErr w:type="gramStart"/>
             <w:r>
               <w:rPr>
                 <w:rFonts w:cs="Arial"/>
@@ -25232,7 +24735,6 @@
               </w:rPr>
               <w:t>ser</w:t>
             </w:r>
-            <w:proofErr w:type="gramEnd"/>
           </w:p>
         </w:tc>
       </w:tr>
@@ -25278,21 +24780,12 @@
               </w:rPr>
             </w:pPr>
             <w:proofErr w:type="spellStart"/>
-            <w:proofErr w:type="gramStart"/>
-            <w:r>
-              <w:rPr>
-                <w:rFonts w:cs="Arial"/>
-                <w:lang w:val="fr-BE"/>
-              </w:rPr>
-              <w:t>function</w:t>
-            </w:r>
-            <w:proofErr w:type="gramEnd"/>
-            <w:r>
-              <w:rPr>
-                <w:rFonts w:cs="Arial"/>
-                <w:lang w:val="fr-BE"/>
-              </w:rPr>
-              <w:t>_label</w:t>
+            <w:r>
+              <w:rPr>
+                <w:rFonts w:cs="Arial"/>
+                <w:lang w:val="fr-BE"/>
+              </w:rPr>
+              <w:t>function_label</w:t>
             </w:r>
             <w:proofErr w:type="spellEnd"/>
           </w:p>
@@ -25340,7 +24833,6 @@
               </w:rPr>
             </w:pPr>
             <w:proofErr w:type="spellStart"/>
-            <w:proofErr w:type="gramStart"/>
             <w:r>
               <w:rPr>
                 <w:rFonts w:cs="Arial"/>
@@ -25348,7 +24840,6 @@
               <w:t>lastname</w:t>
             </w:r>
             <w:proofErr w:type="spellEnd"/>
-            <w:proofErr w:type="gramEnd"/>
           </w:p>
         </w:tc>
       </w:tr>
@@ -25396,7 +24887,6 @@
               </w:rPr>
             </w:pPr>
             <w:proofErr w:type="spellStart"/>
-            <w:proofErr w:type="gramStart"/>
             <w:r>
               <w:rPr>
                 <w:rFonts w:cs="Arial"/>
@@ -25404,7 +24894,6 @@
               <w:t>firstname</w:t>
             </w:r>
             <w:proofErr w:type="spellEnd"/>
-            <w:proofErr w:type="gramEnd"/>
             <w:r>
               <w:rPr>
                 <w:rFonts w:cs="Arial"/>
@@ -25485,23 +24974,13 @@
               </w:rPr>
             </w:pPr>
             <w:proofErr w:type="spellStart"/>
-            <w:proofErr w:type="gramStart"/>
             <w:r>
               <w:rPr>
                 <w:rFonts w:cs="Arial"/>
                 <w:bCs/>
                 <w:lang w:val="fr-BE"/>
               </w:rPr>
-              <w:t>order</w:t>
-            </w:r>
-            <w:proofErr w:type="gramEnd"/>
-            <w:r>
-              <w:rPr>
-                <w:rFonts w:cs="Arial"/>
-                <w:bCs/>
-                <w:lang w:val="fr-BE"/>
-              </w:rPr>
-              <w:t>_line</w:t>
+              <w:t>order_line</w:t>
             </w:r>
             <w:proofErr w:type="spellEnd"/>
           </w:p>
@@ -25549,7 +25028,6 @@
               </w:rPr>
             </w:pPr>
             <w:proofErr w:type="spellStart"/>
-            <w:proofErr w:type="gramStart"/>
             <w:r>
               <w:rPr>
                 <w:rFonts w:cs="Arial"/>
@@ -25557,7 +25035,6 @@
               <w:t>quantity</w:t>
             </w:r>
             <w:proofErr w:type="spellEnd"/>
-            <w:proofErr w:type="gramEnd"/>
           </w:p>
         </w:tc>
       </w:tr>
@@ -25676,7 +25153,6 @@
               </w:rPr>
             </w:pPr>
             <w:proofErr w:type="spellStart"/>
-            <w:proofErr w:type="gramStart"/>
             <w:r>
               <w:rPr>
                 <w:rFonts w:cs="Arial"/>
@@ -25694,7 +25170,6 @@
               <w:t>rder</w:t>
             </w:r>
             <w:proofErr w:type="spellEnd"/>
-            <w:proofErr w:type="gramEnd"/>
           </w:p>
         </w:tc>
       </w:tr>
@@ -25739,19 +25214,11 @@
                 <w:lang w:val="fr-BE"/>
               </w:rPr>
             </w:pPr>
-            <w:proofErr w:type="gramStart"/>
-            <w:r>
-              <w:rPr>
-                <w:rFonts w:cs="Arial"/>
-              </w:rPr>
-              <w:t>date</w:t>
-            </w:r>
-            <w:proofErr w:type="gramEnd"/>
-            <w:r>
-              <w:rPr>
-                <w:rFonts w:cs="Arial"/>
-              </w:rPr>
-              <w:t xml:space="preserve"> (Date de la commande)</w:t>
+            <w:r>
+              <w:rPr>
+                <w:rFonts w:cs="Arial"/>
+              </w:rPr>
+              <w:t>date (Date de la commande)</w:t>
             </w:r>
           </w:p>
         </w:tc>
@@ -25955,30 +25422,14 @@
           <w:rFonts w:cs="Arial"/>
           <w:szCs w:val="22"/>
         </w:rPr>
-        <w:t xml:space="preserve">gles </w:t>
-      </w:r>
-      <w:proofErr w:type="gramStart"/>
-      <w:r>
-        <w:rPr>
-          <w:rFonts w:cs="Arial"/>
-          <w:szCs w:val="22"/>
-        </w:rPr>
-        <w:t>métier</w:t>
-      </w:r>
-      <w:r>
-        <w:rPr>
-          <w:rFonts w:cs="Arial"/>
-          <w:szCs w:val="22"/>
-        </w:rPr>
-        <w:t>,…</w:t>
-      </w:r>
-      <w:proofErr w:type="gramEnd"/>
-      <w:r>
-        <w:rPr>
-          <w:rFonts w:cs="Arial"/>
-          <w:szCs w:val="22"/>
-        </w:rPr>
-        <w:t>)</w:t>
+        <w:t>gles métier</w:t>
+      </w:r>
+      <w:r>
+        <w:rPr>
+          <w:rFonts w:cs="Arial"/>
+          <w:szCs w:val="22"/>
+        </w:rPr>
+        <w:t>,…)</w:t>
       </w:r>
       <w:r>
         <w:rPr>

</xml_diff>